<commit_message>
Combinación de commits de la rama
* Dando seguimientos a todos los archivos del repositorio

* trabajo terminado

* Prueba de editores
</commit_message>
<xml_diff>
--- a/habilidadesBlandas.docx
+++ b/habilidadesBlandas.docx
@@ -4,15 +4,110 @@
   <w:body>
     <w:p>
       <w:pPr>
-        <w:rPr>
+        <w:jc w:val="center"/>
+        <w:rPr>
+          <w:b/>
+          <w:bCs/>
+          <w:sz w:val="24"/>
+          <w:szCs w:val="24"/>
           <w:lang w:val="es-419"/>
         </w:rPr>
       </w:pPr>
       <w:r>
         <w:rPr>
-          <w:lang w:val="es-419"/>
-        </w:rPr>
-        <w:t>Bievenido</w:t>
+          <w:b/>
+          <w:bCs/>
+          <w:sz w:val="24"/>
+          <w:szCs w:val="24"/>
+          <w:lang w:val="es-419"/>
+        </w:rPr>
+        <w:t>IMPORTANCIA DE LAS HABILIDADES BLANDAS</w:t>
+      </w:r>
+    </w:p>
+    <w:p>
+      <w:pPr>
+        <w:rPr>
+          <w:lang w:val="es-419"/>
+        </w:rPr>
+      </w:pPr>
+      <w:r>
+        <w:rPr>
+          <w:lang w:val="es-419"/>
+        </w:rPr>
+        <w:t>Bie</w:t>
+      </w:r>
+      <w:r>
+        <w:rPr>
+          <w:lang w:val="es-419"/>
+        </w:rPr>
+        <w:t>n</w:t>
+      </w:r>
+      <w:r>
+        <w:rPr>
+          <w:lang w:val="es-419"/>
+        </w:rPr>
+        <w:t>venido</w:t>
+      </w:r>
+    </w:p>
+    <w:p>
+      <w:pPr>
+        <w:rPr>
+          <w:lang w:val="es-419"/>
+        </w:rPr>
+      </w:pPr>
+    </w:p>
+    <w:p>
+      <w:pPr>
+        <w:rPr>
+          <w:lang w:val="es-419"/>
+        </w:rPr>
+      </w:pPr>
+    </w:p>
+    <w:p>
+      <w:pPr>
+        <w:rPr>
+          <w:lang w:val="es-419"/>
+        </w:rPr>
+      </w:pPr>
+      <w:r>
+        <w:rPr>
+          <w:lang w:val="es-419"/>
+        </w:rPr>
+        <w:t xml:space="preserve">Agregar párrafo </w:t>
+      </w:r>
+    </w:p>
+    <w:p>
+      <w:pPr>
+        <w:rPr>
+          <w:lang w:val="es-419"/>
+        </w:rPr>
+      </w:pPr>
+    </w:p>
+    <w:p>
+      <w:pPr>
+        <w:rPr>
+          <w:lang w:val="es-419"/>
+        </w:rPr>
+      </w:pPr>
+      <w:r>
+        <w:rPr>
+          <w:lang w:val="es-419"/>
+        </w:rPr>
+        <w:t xml:space="preserve">Finalmente, bla </w:t>
+      </w:r>
+      <w:proofErr w:type="spellStart"/>
+      <w:r>
+        <w:rPr>
+          <w:lang w:val="es-419"/>
+        </w:rPr>
+        <w:t>bla</w:t>
+      </w:r>
+      <w:proofErr w:type="spellEnd"/>
+      <w:r>
+        <w:rPr>
+          <w:lang w:val="es-419"/>
+        </w:rPr>
+        <w:t xml:space="preserve"> </w:t>
       </w:r>
     </w:p>
     <w:sectPr>

</xml_diff>